<commit_message>
Tenia el documento abierto
</commit_message>
<xml_diff>
--- a/DocumentacionWebJuegos.docx
+++ b/DocumentacionWebJuegos.docx
@@ -19,7 +19,7 @@
       </w:pPr>
       <w:bookmarkStart w:id="0" w:name="_Toc31656699"/>
       <w:r>
-        <w:pict>
+        <w:pict w14:anchorId="7EA0002C">
           <v:line id="_x0000_s1083" style="position:absolute;left:0;text-align:left;z-index:-251658240;mso-wrap-distance-left:0;mso-wrap-distance-right:0;mso-position-horizontal-relative:page" from="85.1pt,23.55pt" to="510.2pt,23.55pt" strokeweight=".9pt">
             <w10:wrap type="topAndBottom" anchorx="page"/>
           </v:line>
@@ -453,7 +453,7 @@
       </w:pPr>
       <w:bookmarkStart w:id="1" w:name="_Toc31656700"/>
       <w:r>
-        <w:pict>
+        <w:pict w14:anchorId="5B339EB4">
           <v:line id="_x0000_s1082" style="position:absolute;left:0;text-align:left;z-index:251659264;mso-position-horizontal-relative:page" from="85.1pt,23.55pt" to="510.2pt,23.55pt" strokeweight=".9pt">
             <w10:wrap anchorx="page"/>
           </v:line>
@@ -2894,7 +2894,7 @@
           <w:i w:val="0"/>
           <w:sz w:val="2"/>
         </w:rPr>
-        <w:pict>
+        <w:pict w14:anchorId="7E7636C9">
           <v:group id="_x0000_s1078" style="width:425.1pt;height:.9pt;mso-position-horizontal-relative:char;mso-position-vertical-relative:line" coordsize="8502,18">
             <v:line id="_x0000_s1079" style="position:absolute" from="0,9" to="8502,9" strokeweight=".9pt"/>
             <w10:anchorlock/>
@@ -2934,7 +2934,7 @@
       </w:pPr>
       <w:bookmarkStart w:id="3" w:name="_Toc31656702"/>
       <w:r>
-        <w:pict>
+        <w:pict w14:anchorId="1820C9F6">
           <v:line id="_x0000_s1077" style="position:absolute;left:0;text-align:left;z-index:-251654144;mso-wrap-distance-left:0;mso-wrap-distance-right:0;mso-position-horizontal-relative:page" from="85.1pt,18.55pt" to="510.2pt,18.55pt" strokeweight=".9pt">
             <w10:wrap type="topAndBottom" anchorx="page"/>
           </v:line>
@@ -3162,7 +3162,7 @@
       </w:pPr>
       <w:bookmarkStart w:id="10" w:name="_Toc31656709"/>
       <w:r>
-        <w:pict>
+        <w:pict w14:anchorId="3CF0AF78">
           <v:line id="_x0000_s1076" style="position:absolute;left:0;text-align:left;z-index:-251653120;mso-wrap-distance-left:0;mso-wrap-distance-right:0;mso-position-horizontal-relative:page" from="85.1pt,18.35pt" to="510.2pt,18.35pt" strokeweight=".9pt">
             <w10:wrap type="topAndBottom" anchorx="page"/>
           </v:line>
@@ -3271,7 +3271,7 @@
           <w:i w:val="0"/>
           <w:sz w:val="2"/>
         </w:rPr>
-        <w:pict>
+        <w:pict w14:anchorId="23942214">
           <v:group id="_x0000_s1074" style="width:425.1pt;height:.9pt;mso-position-horizontal-relative:char;mso-position-vertical-relative:line" coordsize="8502,18">
             <v:line id="_x0000_s1075" style="position:absolute" from="0,9" to="8502,9" strokeweight=".9pt"/>
             <w10:anchorlock/>
@@ -3562,7 +3562,7 @@
       </w:pPr>
       <w:bookmarkStart w:id="13" w:name="_Toc31656712"/>
       <w:r>
-        <w:pict>
+        <w:pict w14:anchorId="04EC0E3E">
           <v:line id="_x0000_s1070" style="position:absolute;left:0;text-align:left;z-index:-251649024;mso-wrap-distance-left:0;mso-wrap-distance-right:0;mso-position-horizontal-relative:page" from="85.1pt,18.55pt" to="510.2pt,18.55pt" strokeweight=".9pt">
             <w10:wrap type="topAndBottom" anchorx="page"/>
           </v:line>
@@ -3599,7 +3599,7 @@
           <w:lang w:bidi="ar-SA"/>
         </w:rPr>
         <w:drawing>
-          <wp:inline distT="0" distB="0" distL="0" distR="0" wp14:anchorId="388188D5" wp14:editId="5C6B1A7C">
+          <wp:inline distT="0" distB="0" distL="0" distR="0" wp14:anchorId="6EEB241B" wp14:editId="4DD519DE">
             <wp:extent cx="3789173" cy="2457533"/>
             <wp:effectExtent l="0" t="0" r="0" b="0"/>
             <wp:docPr id="4" name="Imagen 4"/>
@@ -3656,7 +3656,7 @@
       </w:pPr>
       <w:bookmarkStart w:id="14" w:name="_Toc31656713"/>
       <w:r>
-        <w:pict>
+        <w:pict w14:anchorId="034E2F72">
           <v:line id="_x0000_s1069" style="position:absolute;left:0;text-align:left;z-index:-251648000;mso-wrap-distance-left:0;mso-wrap-distance-right:0;mso-position-horizontal-relative:page" from="85.1pt,27.55pt" to="510.2pt,27.55pt" strokeweight=".9pt">
             <w10:wrap type="topAndBottom" anchorx="page"/>
           </v:line>
@@ -3773,7 +3773,7 @@
           <w:i w:val="0"/>
           <w:sz w:val="2"/>
         </w:rPr>
-        <w:pict>
+        <w:pict w14:anchorId="42A6ECED">
           <v:group id="_x0000_s1067" style="width:425.1pt;height:.9pt;mso-position-horizontal-relative:char;mso-position-vertical-relative:line" coordsize="8502,18">
             <v:line id="_x0000_s1068" style="position:absolute" from="0,9" to="8502,9" strokeweight=".9pt"/>
             <w10:anchorlock/>
@@ -4135,7 +4135,7 @@
       <w:bookmarkStart w:id="16" w:name="_Toc31656715"/>
       <w:r>
         <w:lastRenderedPageBreak/>
-        <w:pict>
+        <w:pict w14:anchorId="18DC1119">
           <v:line id="_x0000_s1066" style="position:absolute;left:0;text-align:left;z-index:-251645952;mso-wrap-distance-left:0;mso-wrap-distance-right:0;mso-position-horizontal-relative:page" from="85.1pt,23.05pt" to="510.2pt,23.05pt" strokeweight=".9pt">
             <w10:wrap type="topAndBottom" anchorx="page"/>
           </v:line>
@@ -4701,7 +4701,7 @@
           <w:i w:val="0"/>
           <w:sz w:val="2"/>
         </w:rPr>
-        <w:pict>
+        <w:pict w14:anchorId="0F664B37">
           <v:group id="_x0000_s1064" style="width:425.1pt;height:.9pt;mso-position-horizontal-relative:char;mso-position-vertical-relative:line" coordsize="8502,18">
             <v:line id="_x0000_s1065" style="position:absolute" from="0,9" to="8502,9" strokeweight=".9pt"/>
             <w10:anchorlock/>
@@ -4745,7 +4745,7 @@
       </w:pPr>
       <w:bookmarkStart w:id="19" w:name="_Toc31656717"/>
       <w:r>
-        <w:pict>
+        <w:pict w14:anchorId="6260455C">
           <v:line id="_x0000_s1063" style="position:absolute;left:0;text-align:left;z-index:-251643904;mso-wrap-distance-left:0;mso-wrap-distance-right:0;mso-position-horizontal-relative:page" from="85.1pt,18.55pt" to="510.2pt,18.55pt" strokeweight=".9pt">
             <w10:wrap type="topAndBottom" anchorx="page"/>
           </v:line>
@@ -4898,7 +4898,7 @@
           <w:i w:val="0"/>
           <w:sz w:val="2"/>
         </w:rPr>
-        <w:pict>
+        <w:pict w14:anchorId="3629613C">
           <v:group id="_x0000_s1058" style="width:425.1pt;height:.9pt;mso-position-horizontal-relative:char;mso-position-vertical-relative:line" coordsize="8502,18">
             <v:line id="_x0000_s1059" style="position:absolute" from="0,9" to="8502,9" strokeweight=".9pt"/>
             <w10:anchorlock/>
@@ -5036,7 +5036,7 @@
       </w:pPr>
       <w:bookmarkStart w:id="23" w:name="_Toc31656721"/>
       <w:r>
-        <w:pict>
+        <w:pict w14:anchorId="6C83FE74">
           <v:line id="_x0000_s1057" style="position:absolute;left:0;text-align:left;z-index:-251639808;mso-wrap-distance-left:0;mso-wrap-distance-right:0;mso-position-horizontal-relative:page" from="85.1pt,27.55pt" to="510.2pt,27.55pt" strokeweight=".9pt">
             <w10:wrap type="topAndBottom" anchorx="page"/>
           </v:line>
@@ -5149,7 +5149,7 @@
           <w:i w:val="0"/>
           <w:sz w:val="2"/>
         </w:rPr>
-        <w:pict>
+        <w:pict w14:anchorId="1FF7A85F">
           <v:group id="_x0000_s1055" style="width:425.1pt;height:.9pt;mso-position-horizontal-relative:char;mso-position-vertical-relative:line" coordsize="8502,18">
             <v:line id="_x0000_s1056" style="position:absolute" from="0,9" to="8502,9" strokeweight=".9pt"/>
             <w10:anchorlock/>
@@ -5226,7 +5226,7 @@
           <w:i w:val="0"/>
           <w:sz w:val="2"/>
         </w:rPr>
-        <w:pict>
+        <w:pict w14:anchorId="3CEA8B55">
           <v:group id="_x0000_s1053" style="width:425.1pt;height:.9pt;mso-position-horizontal-relative:char;mso-position-vertical-relative:line" coordsize="8502,18">
             <v:line id="_x0000_s1054" style="position:absolute" from="0,9" to="8502,9" strokeweight=".9pt"/>
             <w10:anchorlock/>
@@ -5252,7 +5252,7 @@
       </w:pPr>
       <w:bookmarkStart w:id="26" w:name="_Toc31656724"/>
       <w:r>
-        <w:pict>
+        <w:pict w14:anchorId="0CF00816">
           <v:line id="_x0000_s1050" style="position:absolute;left:0;text-align:left;z-index:-251635712;mso-wrap-distance-left:0;mso-wrap-distance-right:0;mso-position-horizontal-relative:page" from="85.1pt,27.55pt" to="510.2pt,27.55pt" strokeweight=".9pt">
             <w10:wrap type="topAndBottom" anchorx="page"/>
           </v:line>
@@ -5353,7 +5353,7 @@
           <w:i w:val="0"/>
           <w:sz w:val="2"/>
         </w:rPr>
-        <w:pict>
+        <w:pict w14:anchorId="24972A3E">
           <v:group id="_x0000_s1045" style="width:425.1pt;height:.9pt;mso-position-horizontal-relative:char;mso-position-vertical-relative:line" coordsize="8502,18">
             <v:line id="_x0000_s1046" style="position:absolute" from="0,9" to="8502,9" strokeweight=".9pt"/>
             <w10:anchorlock/>
@@ -5387,7 +5387,7 @@
       </w:pPr>
       <w:bookmarkStart w:id="28" w:name="_Toc31656726"/>
       <w:r>
-        <w:pict>
+        <w:pict w14:anchorId="563C635D">
           <v:line id="_x0000_s1044" style="position:absolute;left:0;text-align:left;z-index:-251631616;mso-wrap-distance-left:0;mso-wrap-distance-right:0;mso-position-horizontal-relative:page" from="85.1pt,18.55pt" to="510.2pt,18.55pt" strokeweight=".9pt">
             <w10:wrap type="topAndBottom" anchorx="page"/>
           </v:line>
@@ -5522,7 +5522,7 @@
       </w:pPr>
       <w:bookmarkStart w:id="29" w:name="_Toc31656727"/>
       <w:r>
-        <w:pict>
+        <w:pict w14:anchorId="65BCD4A1">
           <v:line id="_x0000_s1042" style="position:absolute;left:0;text-align:left;z-index:-251629568;mso-wrap-distance-left:0;mso-wrap-distance-right:0;mso-position-horizontal-relative:page" from="85.1pt,27.55pt" to="510.2pt,27.55pt" strokeweight=".9pt">
             <w10:wrap type="topAndBottom" anchorx="page"/>
           </v:line>
@@ -5594,7 +5594,7 @@
       <w:bookmarkStart w:id="30" w:name="_Toc31656728"/>
       <w:r>
         <w:lastRenderedPageBreak/>
-        <w:pict>
+        <w:pict w14:anchorId="18360945">
           <v:line id="_x0000_s1040" style="position:absolute;left:0;text-align:left;z-index:-251627520;mso-wrap-distance-left:0;mso-wrap-distance-right:0;mso-position-horizontal-relative:page" from="85.1pt,27.55pt" to="510.2pt,27.55pt" strokeweight=".9pt">
             <w10:wrap type="topAndBottom" anchorx="page"/>
           </v:line>
@@ -5709,7 +5709,7 @@
           <w:i w:val="0"/>
           <w:sz w:val="2"/>
         </w:rPr>
-        <w:pict>
+        <w:pict w14:anchorId="7DD1A4DC">
           <v:group id="_x0000_s1038" style="width:425.1pt;height:.9pt;mso-position-horizontal-relative:char;mso-position-vertical-relative:line" coordsize="8502,18">
             <v:line id="_x0000_s1039" style="position:absolute" from="0,9" to="8502,9" strokeweight=".9pt"/>
             <w10:anchorlock/>
@@ -5793,7 +5793,7 @@
           <w:i w:val="0"/>
           <w:sz w:val="2"/>
         </w:rPr>
-        <w:pict>
+        <w:pict w14:anchorId="39FA7118">
           <v:group id="_x0000_s1035" style="width:425.1pt;height:.9pt;mso-position-horizontal-relative:char;mso-position-vertical-relative:line" coordsize="8502,18">
             <v:line id="_x0000_s1036" style="position:absolute" from="0,9" to="8502,9" strokeweight=".9pt"/>
             <w10:anchorlock/>
@@ -5911,7 +5911,7 @@
       </w:rPr>
     </w:pPr>
     <w:r>
-      <w:pict>
+      <w:pict w14:anchorId="4A16212D">
         <v:shapetype id="_x0000_t202" coordsize="21600,21600" o:spt="202" path="m,l,21600r21600,l21600,xe">
           <v:stroke joinstyle="miter"/>
           <v:path gradientshapeok="t" o:connecttype="rect"/>
@@ -6023,7 +6023,7 @@
         <w:lang w:bidi="ar-SA"/>
       </w:rPr>
       <w:drawing>
-        <wp:anchor distT="0" distB="0" distL="114300" distR="114300" simplePos="0" relativeHeight="251663360" behindDoc="1" locked="0" layoutInCell="1" allowOverlap="1" wp14:anchorId="5DED8B64" wp14:editId="7D096353">
+        <wp:anchor distT="0" distB="0" distL="114300" distR="114300" simplePos="0" relativeHeight="251663360" behindDoc="1" locked="0" layoutInCell="1" allowOverlap="1" wp14:anchorId="762FA631" wp14:editId="1D079260">
           <wp:simplePos x="0" y="0"/>
           <wp:positionH relativeFrom="column">
             <wp:posOffset>117678</wp:posOffset>
@@ -6087,7 +6087,7 @@
       </w:drawing>
     </w:r>
     <w:r>
-      <w:pict>
+      <w:pict w14:anchorId="468727FE">
         <v:shapetype id="_x0000_t202" coordsize="21600,21600" o:spt="202" path="m,l,21600r21600,l21600,xe">
           <v:stroke joinstyle="miter"/>
           <v:path gradientshapeok="t" o:connecttype="rect"/>

</xml_diff>